<commit_message>
Adjustments According to the Demanded Revision
Changes/Added/Removed:
   -(Title Page) Changed the title to "An Enhancement of Face Recognition Using Eigenface Algorithm Applied in An Application for Tracing Missing People"
   -(Chapter 1) Added: 1 Paragraph at the beginning of Background Of The Study.
   -(Chapter 1) Removed: Conceptual Framework and some unnecessary definitions.
   -(Chapter 1) Reconstructed the Figure 1: Basic Architecture of Eigenface using PCA.
   -(Chapter 1) Changed: Scope and Limitations.

NOTE: 
   -Microsoft Word 2007 was used in making adjustments so it might appear different using updated versions. (Please adjust if necessary)
</commit_message>
<xml_diff>
--- a/DOCUMENTATION/01 - Title Page.docx
+++ b/DOCUMENTATION/01 - Title Page.docx
@@ -344,7 +344,7 @@
                       <w:sz w:val="32"/>
                       <w:szCs w:val="24"/>
                     </w:rPr>
-                    <w:t>Principal Component Analysis</w:t>
+                    <w:t xml:space="preserve">An Enhancement of </w:t>
                   </w:r>
                   <w:r>
                     <w:rPr>
@@ -353,8 +353,16 @@
                       <w:sz w:val="32"/>
                       <w:szCs w:val="24"/>
                     </w:rPr>
+                    <w:t xml:space="preserve">Face Recognition Using </w:t>
+                  </w:r>
+                  <w:r>
+                    <w:rPr>
+                      <w:rFonts w:ascii="Times New Roman" w:hAnsi="Times New Roman" w:cs="Times New Roman"/>
+                      <w:b/>
+                      <w:sz w:val="32"/>
+                      <w:szCs w:val="24"/>
+                    </w:rPr>
                     <w:br/>
-                    <w:t xml:space="preserve">Based Face Recognition Using </w:t>
                   </w:r>
                   <w:proofErr w:type="spellStart"/>
                   <w:r>
@@ -374,7 +382,7 @@
                       <w:sz w:val="32"/>
                       <w:szCs w:val="24"/>
                     </w:rPr>
-                    <w:t xml:space="preserve"> Algorithm with</w:t>
+                    <w:t xml:space="preserve"> Algorithm </w:t>
                   </w:r>
                   <w:r>
                     <w:rPr>
@@ -383,9 +391,9 @@
                       <w:sz w:val="32"/>
                       <w:szCs w:val="24"/>
                     </w:rPr>
-                    <w:br/>
-                    <w:t>Implementation of Artificial Neural Network</w:t>
-                  </w:r>
+                    <w:t xml:space="preserve">Applied in </w:t>
+                  </w:r>
+                  <w:proofErr w:type="gramStart"/>
                   <w:r>
                     <w:rPr>
                       <w:rFonts w:ascii="Times New Roman" w:hAnsi="Times New Roman" w:cs="Times New Roman"/>
@@ -393,6 +401,25 @@
                       <w:sz w:val="32"/>
                       <w:szCs w:val="24"/>
                     </w:rPr>
+                    <w:t>An</w:t>
+                  </w:r>
+                  <w:proofErr w:type="gramEnd"/>
+                  <w:r>
+                    <w:rPr>
+                      <w:rFonts w:ascii="Times New Roman" w:hAnsi="Times New Roman" w:cs="Times New Roman"/>
+                      <w:b/>
+                      <w:sz w:val="32"/>
+                      <w:szCs w:val="24"/>
+                    </w:rPr>
+                    <w:t xml:space="preserve"> Application for Tracing</w:t>
+                  </w:r>
+                  <w:r>
+                    <w:rPr>
+                      <w:rFonts w:ascii="Times New Roman" w:hAnsi="Times New Roman" w:cs="Times New Roman"/>
+                      <w:b/>
+                      <w:sz w:val="32"/>
+                      <w:szCs w:val="24"/>
+                    </w:rPr>
                     <w:t xml:space="preserve"> </w:t>
                   </w:r>
                   <w:r>
@@ -402,88 +429,8 @@
                       <w:sz w:val="32"/>
                       <w:szCs w:val="24"/>
                     </w:rPr>
-                    <w:t>with</w:t>
-                  </w:r>
-                  <w:r>
-                    <w:rPr>
-                      <w:rFonts w:ascii="Times New Roman" w:hAnsi="Times New Roman" w:cs="Times New Roman"/>
-                      <w:b/>
-                      <w:sz w:val="32"/>
-                      <w:szCs w:val="24"/>
-                    </w:rPr>
-                    <w:br/>
-                    <w:t xml:space="preserve">Integration of </w:t>
-                  </w:r>
-                  <w:proofErr w:type="spellStart"/>
-                  <w:r>
-                    <w:rPr>
-                      <w:rFonts w:ascii="Times New Roman" w:hAnsi="Times New Roman" w:cs="Times New Roman"/>
-                      <w:b/>
-                      <w:sz w:val="32"/>
-                      <w:szCs w:val="24"/>
-                    </w:rPr>
-                    <w:t>Liveness</w:t>
-                  </w:r>
-                  <w:proofErr w:type="spellEnd"/>
-                  <w:r>
-                    <w:rPr>
-                      <w:rFonts w:ascii="Times New Roman" w:hAnsi="Times New Roman" w:cs="Times New Roman"/>
-                      <w:b/>
-                      <w:sz w:val="32"/>
-                      <w:szCs w:val="24"/>
-                    </w:rPr>
-                    <w:t xml:space="preserve"> Detection for Anti-Spoofing Attacks and</w:t>
-                  </w:r>
-                  <w:r>
-                    <w:rPr>
-                      <w:rFonts w:ascii="Times New Roman" w:hAnsi="Times New Roman" w:cs="Times New Roman"/>
-                      <w:b/>
-                      <w:sz w:val="32"/>
-                      <w:szCs w:val="24"/>
-                    </w:rPr>
-                    <w:br/>
-                  </w:r>
-                  <w:proofErr w:type="spellStart"/>
-                  <w:r>
-                    <w:rPr>
-                      <w:rFonts w:ascii="Times New Roman" w:hAnsi="Times New Roman" w:cs="Times New Roman"/>
-                      <w:b/>
-                      <w:sz w:val="32"/>
-                      <w:szCs w:val="24"/>
-                    </w:rPr>
-                    <w:t>EmguCV</w:t>
-                  </w:r>
-                  <w:proofErr w:type="spellEnd"/>
-                  <w:r>
-                    <w:rPr>
-                      <w:rFonts w:ascii="Times New Roman" w:hAnsi="Times New Roman" w:cs="Times New Roman"/>
-                      <w:b/>
-                      <w:sz w:val="32"/>
-                      <w:szCs w:val="24"/>
-                    </w:rPr>
-                    <w:t xml:space="preserve"> for Multiple Real Time Face Detection</w:t>
-                  </w:r>
-                  <w:r>
-                    <w:rPr>
-                      <w:rFonts w:ascii="Times New Roman" w:hAnsi="Times New Roman" w:cs="Times New Roman"/>
-                      <w:b/>
-                      <w:sz w:val="32"/>
-                      <w:szCs w:val="24"/>
-                    </w:rPr>
-                    <w:br/>
-                    <w:t>Applied to Automated Attendance Systems</w:t>
-                  </w:r>
-                </w:p>
-                <w:p>
-                  <w:pPr>
-                    <w:jc w:val="center"/>
-                    <w:rPr>
-                      <w:rFonts w:ascii="Times New Roman" w:hAnsi="Times New Roman" w:cs="Times New Roman"/>
-                      <w:b/>
-                      <w:sz w:val="32"/>
-                      <w:szCs w:val="24"/>
-                    </w:rPr>
-                  </w:pPr>
+                    <w:t>Missing People</w:t>
+                  </w:r>
                 </w:p>
                 <w:p>
                   <w:pPr>
@@ -950,7 +897,7 @@
                     <a:blip r:embed="rId4" cstate="print">
                       <a:extLst>
                         <a:ext uri="{28A0092B-C50C-407E-A947-70E740481C1C}">
-                          <a14:useLocalDpi xmlns:a14="http://schemas.microsoft.com/office/drawing/2010/main" xmlns:wps="http://schemas.microsoft.com/office/word/2010/wordprocessingShape" xmlns:wpi="http://schemas.microsoft.com/office/word/2010/wordprocessingInk" xmlns:wpg="http://schemas.microsoft.com/office/word/2010/wordprocessingGroup" xmlns:w15="http://schemas.microsoft.com/office/word/2012/wordml" xmlns:w14="http://schemas.microsoft.com/office/word/2010/wordml" xmlns:w="http://schemas.openxmlformats.org/wordprocessingml/2006/main" xmlns:w10="urn:schemas-microsoft-com:office:word" xmlns:wp14="http://schemas.microsoft.com/office/word/2010/wordprocessingDrawing" xmlns:v="urn:schemas-microsoft-com:vml" xmlns:o="urn:schemas-microsoft-com:office:office" xmlns:mc="http://schemas.openxmlformats.org/markup-compatibility/2006" xmlns:wpc="http://schemas.microsoft.com/office/word/2010/wordprocessingCanvas" xmlns="" val="0"/>
+                          <a14:useLocalDpi xmlns="" xmlns:wpc="http://schemas.microsoft.com/office/word/2010/wordprocessingCanvas" xmlns:mc="http://schemas.openxmlformats.org/markup-compatibility/2006" xmlns:o="urn:schemas-microsoft-com:office:office" xmlns:v="urn:schemas-microsoft-com:vml" xmlns:wp14="http://schemas.microsoft.com/office/word/2010/wordprocessingDrawing" xmlns:w10="urn:schemas-microsoft-com:office:word" xmlns:w="http://schemas.openxmlformats.org/wordprocessingml/2006/main" xmlns:w14="http://schemas.microsoft.com/office/word/2010/wordml" xmlns:w15="http://schemas.microsoft.com/office/word/2012/wordml" xmlns:wpg="http://schemas.microsoft.com/office/word/2010/wordprocessingGroup" xmlns:wpi="http://schemas.microsoft.com/office/word/2010/wordprocessingInk" xmlns:wps="http://schemas.microsoft.com/office/word/2010/wordprocessingShape" xmlns:a14="http://schemas.microsoft.com/office/drawing/2010/main" val="0"/>
                         </a:ext>
                       </a:extLst>
                     </a:blip>
@@ -1436,7 +1383,7 @@
   <a:extraClrSchemeLst/>
   <a:extLst>
     <a:ext uri="{05A4C25C-085E-4340-85A3-A5531E510DB2}">
-      <thm15:themeFamily xmlns:thm15="http://schemas.microsoft.com/office/thememl/2012/main" xmlns="" name="Office Theme" id="{62F939B6-93AF-4DB8-9C6B-D6C7DFDC589F}" vid="{4A3C46E8-61CC-4603-A589-7422A47A8E4A}"/>
+      <thm15:themeFamily xmlns="" xmlns:thm15="http://schemas.microsoft.com/office/thememl/2012/main" name="Office Theme" id="{62F939B6-93AF-4DB8-9C6B-D6C7DFDC589F}" vid="{4A3C46E8-61CC-4603-A589-7422A47A8E4A}"/>
     </a:ext>
   </a:extLst>
 </a:theme>

</xml_diff>